<commit_message>
Frank altered the doc in one folder, the index page in the other, and added image folder
</commit_message>
<xml_diff>
--- a/violet web stuff/violetweb-team.docx
+++ b/violet web stuff/violetweb-team.docx
@@ -1,6 +1,6 @@
 
 <file path=word/document.xml><?xml version="1.0" encoding="utf-8"?>
-<w:document xmlns:wpc="http://schemas.microsoft.com/office/word/2010/wordprocessingCanvas" xmlns:mo="http://schemas.microsoft.com/office/mac/office/2008/main" xmlns:mc="http://schemas.openxmlformats.org/markup-compatibility/2006" xmlns:mv="urn:schemas-microsoft-com:mac:vml" xmlns:o="urn:schemas-microsoft-com:office:office" xmlns:r="http://schemas.openxmlformats.org/officeDocument/2006/relationships" xmlns:m="http://schemas.openxmlformats.org/officeDocument/2006/math" xmlns:v="urn:schemas-microsoft-com:vml" xmlns:wp14="http://schemas.microsoft.com/office/word/2010/wordprocessingDrawing" xmlns:wp="http://schemas.openxmlformats.org/drawingml/2006/wordprocessingDrawing" xmlns:w10="urn:schemas-microsoft-com:office:word" xmlns:w="http://schemas.openxmlformats.org/wordprocessingml/2006/main" xmlns:w14="http://schemas.microsoft.com/office/word/2010/wordml" xmlns:w15="http://schemas.microsoft.com/office/word/2012/wordml" xmlns:wpg="http://schemas.microsoft.com/office/word/2010/wordprocessingGroup" xmlns:wpi="http://schemas.microsoft.com/office/word/2010/wordprocessingInk" xmlns:wne="http://schemas.microsoft.com/office/word/2006/wordml" xmlns:wps="http://schemas.microsoft.com/office/word/2010/wordprocessingShape" mc:Ignorable="w14 w15 wp14">
+<w:document xmlns:wpc="http://schemas.microsoft.com/office/word/2010/wordprocessingCanvas" xmlns:cx="http://schemas.microsoft.com/office/drawing/2014/chartex" xmlns:cx1="http://schemas.microsoft.com/office/drawing/2015/9/8/chartex" xmlns:cx2="http://schemas.microsoft.com/office/drawing/2015/10/21/chartex" xmlns:cx3="http://schemas.microsoft.com/office/drawing/2016/5/9/chartex" xmlns:cx4="http://schemas.microsoft.com/office/drawing/2016/5/10/chartex" xmlns:cx5="http://schemas.microsoft.com/office/drawing/2016/5/11/chartex" xmlns:cx6="http://schemas.microsoft.com/office/drawing/2016/5/12/chartex" xmlns:cx7="http://schemas.microsoft.com/office/drawing/2016/5/13/chartex" xmlns:cx8="http://schemas.microsoft.com/office/drawing/2016/5/14/chartex" xmlns:mc="http://schemas.openxmlformats.org/markup-compatibility/2006" xmlns:aink="http://schemas.microsoft.com/office/drawing/2016/ink" xmlns:am3d="http://schemas.microsoft.com/office/drawing/2017/model3d" xmlns:o="urn:schemas-microsoft-com:office:office" xmlns:r="http://schemas.openxmlformats.org/officeDocument/2006/relationships" xmlns:m="http://schemas.openxmlformats.org/officeDocument/2006/math" xmlns:v="urn:schemas-microsoft-com:vml" xmlns:wp14="http://schemas.microsoft.com/office/word/2010/wordprocessingDrawing" xmlns:wp="http://schemas.openxmlformats.org/drawingml/2006/wordprocessingDrawing" xmlns:w10="urn:schemas-microsoft-com:office:word" xmlns:w="http://schemas.openxmlformats.org/wordprocessingml/2006/main" xmlns:w14="http://schemas.microsoft.com/office/word/2010/wordml" xmlns:w15="http://schemas.microsoft.com/office/word/2012/wordml" xmlns:w16cid="http://schemas.microsoft.com/office/word/2016/wordml/cid" xmlns:w16se="http://schemas.microsoft.com/office/word/2015/wordml/symex" xmlns:wpg="http://schemas.microsoft.com/office/word/2010/wordprocessingGroup" xmlns:wpi="http://schemas.microsoft.com/office/word/2010/wordprocessingInk" xmlns:wne="http://schemas.microsoft.com/office/word/2006/wordml" xmlns:wps="http://schemas.microsoft.com/office/word/2010/wordprocessingShape" mc:Ignorable="w14 w15 w16se w16cid wp14">
   <w:body>
     <w:p>
       <w:pPr>
@@ -10,8 +10,6 @@
           <w:color w:val="7F2F6D"/>
         </w:rPr>
       </w:pPr>
-      <w:bookmarkStart w:id="0" w:name="_GoBack"/>
-      <w:bookmarkEnd w:id="0"/>
       <w:r>
         <w:rPr>
           <w:b/>
@@ -814,10 +812,33 @@
         <w:jc w:val="center"/>
         <w:rPr>
           <w:color w:val="731C3F" w:themeColor="accent1"/>
-          <w:sz w:val="36"/>
-          <w:szCs w:val="36"/>
-        </w:rPr>
-      </w:pPr>
+          <w:sz w:val="18"/>
+          <w:szCs w:val="18"/>
+        </w:rPr>
+      </w:pPr>
+      <w:r>
+        <w:rPr>
+          <w:color w:val="731C3F" w:themeColor="accent1"/>
+          <w:sz w:val="18"/>
+          <w:szCs w:val="18"/>
+        </w:rPr>
+        <w:t>Instructor Name: Schurter</w:t>
+      </w:r>
+    </w:p>
+    <w:p>
+      <w:r>
+        <w:t xml:space="preserve">Samantha </w:t>
+      </w:r>
+      <w:proofErr w:type="spellStart"/>
+      <w:r>
+        <w:t>Musillo</w:t>
+      </w:r>
+      <w:proofErr w:type="spellEnd"/>
+      <w:r>
+        <w:t xml:space="preserve"> is amazing!</w:t>
+      </w:r>
+      <w:bookmarkStart w:id="0" w:name="_GoBack"/>
+      <w:bookmarkEnd w:id="0"/>
     </w:p>
     <w:sectPr>
       <w:footerReference w:type="default" r:id="rId10"/>
@@ -832,7 +853,7 @@
 </file>
 
 <file path=word/endnotes.xml><?xml version="1.0" encoding="utf-8"?>
-<w:endnotes xmlns:wpc="http://schemas.microsoft.com/office/word/2010/wordprocessingCanvas" xmlns:mo="http://schemas.microsoft.com/office/mac/office/2008/main" xmlns:mc="http://schemas.openxmlformats.org/markup-compatibility/2006" xmlns:mv="urn:schemas-microsoft-com:mac:vml" xmlns:o="urn:schemas-microsoft-com:office:office" xmlns:r="http://schemas.openxmlformats.org/officeDocument/2006/relationships" xmlns:m="http://schemas.openxmlformats.org/officeDocument/2006/math" xmlns:v="urn:schemas-microsoft-com:vml" xmlns:wp14="http://schemas.microsoft.com/office/word/2010/wordprocessingDrawing" xmlns:wp="http://schemas.openxmlformats.org/drawingml/2006/wordprocessingDrawing" xmlns:w10="urn:schemas-microsoft-com:office:word" xmlns:w="http://schemas.openxmlformats.org/wordprocessingml/2006/main" xmlns:w14="http://schemas.microsoft.com/office/word/2010/wordml" xmlns:w15="http://schemas.microsoft.com/office/word/2012/wordml" xmlns:wpg="http://schemas.microsoft.com/office/word/2010/wordprocessingGroup" xmlns:wpi="http://schemas.microsoft.com/office/word/2010/wordprocessingInk" xmlns:wne="http://schemas.microsoft.com/office/word/2006/wordml" xmlns:wps="http://schemas.microsoft.com/office/word/2010/wordprocessingShape" mc:Ignorable="w14 w15 wp14">
+<w:endnotes xmlns:wpc="http://schemas.microsoft.com/office/word/2010/wordprocessingCanvas" xmlns:cx="http://schemas.microsoft.com/office/drawing/2014/chartex" xmlns:cx1="http://schemas.microsoft.com/office/drawing/2015/9/8/chartex" xmlns:cx2="http://schemas.microsoft.com/office/drawing/2015/10/21/chartex" xmlns:cx3="http://schemas.microsoft.com/office/drawing/2016/5/9/chartex" xmlns:cx4="http://schemas.microsoft.com/office/drawing/2016/5/10/chartex" xmlns:cx5="http://schemas.microsoft.com/office/drawing/2016/5/11/chartex" xmlns:cx6="http://schemas.microsoft.com/office/drawing/2016/5/12/chartex" xmlns:cx7="http://schemas.microsoft.com/office/drawing/2016/5/13/chartex" xmlns:cx8="http://schemas.microsoft.com/office/drawing/2016/5/14/chartex" xmlns:mc="http://schemas.openxmlformats.org/markup-compatibility/2006" xmlns:aink="http://schemas.microsoft.com/office/drawing/2016/ink" xmlns:am3d="http://schemas.microsoft.com/office/drawing/2017/model3d" xmlns:o="urn:schemas-microsoft-com:office:office" xmlns:r="http://schemas.openxmlformats.org/officeDocument/2006/relationships" xmlns:m="http://schemas.openxmlformats.org/officeDocument/2006/math" xmlns:v="urn:schemas-microsoft-com:vml" xmlns:wp14="http://schemas.microsoft.com/office/word/2010/wordprocessingDrawing" xmlns:wp="http://schemas.openxmlformats.org/drawingml/2006/wordprocessingDrawing" xmlns:w10="urn:schemas-microsoft-com:office:word" xmlns:w="http://schemas.openxmlformats.org/wordprocessingml/2006/main" xmlns:w14="http://schemas.microsoft.com/office/word/2010/wordml" xmlns:w15="http://schemas.microsoft.com/office/word/2012/wordml" xmlns:w16cid="http://schemas.microsoft.com/office/word/2016/wordml/cid" xmlns:w16se="http://schemas.microsoft.com/office/word/2015/wordml/symex" xmlns:wpg="http://schemas.microsoft.com/office/word/2010/wordprocessingGroup" xmlns:wpi="http://schemas.microsoft.com/office/word/2010/wordprocessingInk" xmlns:wne="http://schemas.microsoft.com/office/word/2006/wordml" xmlns:wps="http://schemas.microsoft.com/office/word/2010/wordprocessingShape" mc:Ignorable="w14 w15 w16se w16cid wp14">
   <w:endnote w:type="separator" w:id="-1">
     <w:p>
       <w:r>
@@ -853,7 +874,7 @@
 </file>
 
 <file path=word/footer1.xml><?xml version="1.0" encoding="utf-8"?>
-<w:ftr xmlns:wpc="http://schemas.microsoft.com/office/word/2010/wordprocessingCanvas" xmlns:mo="http://schemas.microsoft.com/office/mac/office/2008/main" xmlns:mc="http://schemas.openxmlformats.org/markup-compatibility/2006" xmlns:mv="urn:schemas-microsoft-com:mac:vml" xmlns:o="urn:schemas-microsoft-com:office:office" xmlns:r="http://schemas.openxmlformats.org/officeDocument/2006/relationships" xmlns:m="http://schemas.openxmlformats.org/officeDocument/2006/math" xmlns:v="urn:schemas-microsoft-com:vml" xmlns:wp14="http://schemas.microsoft.com/office/word/2010/wordprocessingDrawing" xmlns:wp="http://schemas.openxmlformats.org/drawingml/2006/wordprocessingDrawing" xmlns:w10="urn:schemas-microsoft-com:office:word" xmlns:w="http://schemas.openxmlformats.org/wordprocessingml/2006/main" xmlns:w14="http://schemas.microsoft.com/office/word/2010/wordml" xmlns:w15="http://schemas.microsoft.com/office/word/2012/wordml" xmlns:wpg="http://schemas.microsoft.com/office/word/2010/wordprocessingGroup" xmlns:wpi="http://schemas.microsoft.com/office/word/2010/wordprocessingInk" xmlns:wne="http://schemas.microsoft.com/office/word/2006/wordml" xmlns:wps="http://schemas.microsoft.com/office/word/2010/wordprocessingShape" mc:Ignorable="w14 w15 wp14">
+<w:ftr xmlns:wpc="http://schemas.microsoft.com/office/word/2010/wordprocessingCanvas" xmlns:cx="http://schemas.microsoft.com/office/drawing/2014/chartex" xmlns:cx1="http://schemas.microsoft.com/office/drawing/2015/9/8/chartex" xmlns:cx2="http://schemas.microsoft.com/office/drawing/2015/10/21/chartex" xmlns:cx3="http://schemas.microsoft.com/office/drawing/2016/5/9/chartex" xmlns:cx4="http://schemas.microsoft.com/office/drawing/2016/5/10/chartex" xmlns:cx5="http://schemas.microsoft.com/office/drawing/2016/5/11/chartex" xmlns:cx6="http://schemas.microsoft.com/office/drawing/2016/5/12/chartex" xmlns:cx7="http://schemas.microsoft.com/office/drawing/2016/5/13/chartex" xmlns:cx8="http://schemas.microsoft.com/office/drawing/2016/5/14/chartex" xmlns:mc="http://schemas.openxmlformats.org/markup-compatibility/2006" xmlns:aink="http://schemas.microsoft.com/office/drawing/2016/ink" xmlns:am3d="http://schemas.microsoft.com/office/drawing/2017/model3d" xmlns:o="urn:schemas-microsoft-com:office:office" xmlns:r="http://schemas.openxmlformats.org/officeDocument/2006/relationships" xmlns:m="http://schemas.openxmlformats.org/officeDocument/2006/math" xmlns:v="urn:schemas-microsoft-com:vml" xmlns:wp14="http://schemas.microsoft.com/office/word/2010/wordprocessingDrawing" xmlns:wp="http://schemas.openxmlformats.org/drawingml/2006/wordprocessingDrawing" xmlns:w10="urn:schemas-microsoft-com:office:word" xmlns:w="http://schemas.openxmlformats.org/wordprocessingml/2006/main" xmlns:w14="http://schemas.microsoft.com/office/word/2010/wordml" xmlns:w15="http://schemas.microsoft.com/office/word/2012/wordml" xmlns:w16cid="http://schemas.microsoft.com/office/word/2016/wordml/cid" xmlns:w16se="http://schemas.microsoft.com/office/word/2015/wordml/symex" xmlns:wpg="http://schemas.microsoft.com/office/word/2010/wordprocessingGroup" xmlns:wpi="http://schemas.microsoft.com/office/word/2010/wordprocessingInk" xmlns:wne="http://schemas.microsoft.com/office/word/2006/wordml" xmlns:wps="http://schemas.microsoft.com/office/word/2010/wordprocessingShape" mc:Ignorable="w14 w15 w16se w16cid wp14">
   <w:sdt>
     <w:sdtPr>
       <w:id w:val="-1200699706"/>
@@ -900,7 +921,7 @@
 </file>
 
 <file path=word/footnotes.xml><?xml version="1.0" encoding="utf-8"?>
-<w:footnotes xmlns:wpc="http://schemas.microsoft.com/office/word/2010/wordprocessingCanvas" xmlns:mo="http://schemas.microsoft.com/office/mac/office/2008/main" xmlns:mc="http://schemas.openxmlformats.org/markup-compatibility/2006" xmlns:mv="urn:schemas-microsoft-com:mac:vml" xmlns:o="urn:schemas-microsoft-com:office:office" xmlns:r="http://schemas.openxmlformats.org/officeDocument/2006/relationships" xmlns:m="http://schemas.openxmlformats.org/officeDocument/2006/math" xmlns:v="urn:schemas-microsoft-com:vml" xmlns:wp14="http://schemas.microsoft.com/office/word/2010/wordprocessingDrawing" xmlns:wp="http://schemas.openxmlformats.org/drawingml/2006/wordprocessingDrawing" xmlns:w10="urn:schemas-microsoft-com:office:word" xmlns:w="http://schemas.openxmlformats.org/wordprocessingml/2006/main" xmlns:w14="http://schemas.microsoft.com/office/word/2010/wordml" xmlns:w15="http://schemas.microsoft.com/office/word/2012/wordml" xmlns:wpg="http://schemas.microsoft.com/office/word/2010/wordprocessingGroup" xmlns:wpi="http://schemas.microsoft.com/office/word/2010/wordprocessingInk" xmlns:wne="http://schemas.microsoft.com/office/word/2006/wordml" xmlns:wps="http://schemas.microsoft.com/office/word/2010/wordprocessingShape" mc:Ignorable="w14 w15 wp14">
+<w:footnotes xmlns:wpc="http://schemas.microsoft.com/office/word/2010/wordprocessingCanvas" xmlns:cx="http://schemas.microsoft.com/office/drawing/2014/chartex" xmlns:cx1="http://schemas.microsoft.com/office/drawing/2015/9/8/chartex" xmlns:cx2="http://schemas.microsoft.com/office/drawing/2015/10/21/chartex" xmlns:cx3="http://schemas.microsoft.com/office/drawing/2016/5/9/chartex" xmlns:cx4="http://schemas.microsoft.com/office/drawing/2016/5/10/chartex" xmlns:cx5="http://schemas.microsoft.com/office/drawing/2016/5/11/chartex" xmlns:cx6="http://schemas.microsoft.com/office/drawing/2016/5/12/chartex" xmlns:cx7="http://schemas.microsoft.com/office/drawing/2016/5/13/chartex" xmlns:cx8="http://schemas.microsoft.com/office/drawing/2016/5/14/chartex" xmlns:mc="http://schemas.openxmlformats.org/markup-compatibility/2006" xmlns:aink="http://schemas.microsoft.com/office/drawing/2016/ink" xmlns:am3d="http://schemas.microsoft.com/office/drawing/2017/model3d" xmlns:o="urn:schemas-microsoft-com:office:office" xmlns:r="http://schemas.openxmlformats.org/officeDocument/2006/relationships" xmlns:m="http://schemas.openxmlformats.org/officeDocument/2006/math" xmlns:v="urn:schemas-microsoft-com:vml" xmlns:wp14="http://schemas.microsoft.com/office/word/2010/wordprocessingDrawing" xmlns:wp="http://schemas.openxmlformats.org/drawingml/2006/wordprocessingDrawing" xmlns:w10="urn:schemas-microsoft-com:office:word" xmlns:w="http://schemas.openxmlformats.org/wordprocessingml/2006/main" xmlns:w14="http://schemas.microsoft.com/office/word/2010/wordml" xmlns:w15="http://schemas.microsoft.com/office/word/2012/wordml" xmlns:w16cid="http://schemas.microsoft.com/office/word/2016/wordml/cid" xmlns:w16se="http://schemas.microsoft.com/office/word/2015/wordml/symex" xmlns:wpg="http://schemas.microsoft.com/office/word/2010/wordprocessingGroup" xmlns:wpi="http://schemas.microsoft.com/office/word/2010/wordprocessingInk" xmlns:wne="http://schemas.microsoft.com/office/word/2006/wordml" xmlns:wps="http://schemas.microsoft.com/office/word/2010/wordprocessingShape" mc:Ignorable="w14 w15 w16se w16cid wp14">
   <w:footnote w:type="separator" w:id="-1">
     <w:p>
       <w:r>
@@ -921,8 +942,8 @@
 </file>
 
 <file path=word/numbering.xml><?xml version="1.0" encoding="utf-8"?>
-<w:numbering xmlns:wpc="http://schemas.microsoft.com/office/word/2010/wordprocessingCanvas" xmlns:mo="http://schemas.microsoft.com/office/mac/office/2008/main" xmlns:mc="http://schemas.openxmlformats.org/markup-compatibility/2006" xmlns:mv="urn:schemas-microsoft-com:mac:vml" xmlns:o="urn:schemas-microsoft-com:office:office" xmlns:r="http://schemas.openxmlformats.org/officeDocument/2006/relationships" xmlns:m="http://schemas.openxmlformats.org/officeDocument/2006/math" xmlns:v="urn:schemas-microsoft-com:vml" xmlns:wp14="http://schemas.microsoft.com/office/word/2010/wordprocessingDrawing" xmlns:wp="http://schemas.openxmlformats.org/drawingml/2006/wordprocessingDrawing" xmlns:w10="urn:schemas-microsoft-com:office:word" xmlns:w="http://schemas.openxmlformats.org/wordprocessingml/2006/main" xmlns:w14="http://schemas.microsoft.com/office/word/2010/wordml" xmlns:w15="http://schemas.microsoft.com/office/word/2012/wordml" xmlns:wpg="http://schemas.microsoft.com/office/word/2010/wordprocessingGroup" xmlns:wpi="http://schemas.microsoft.com/office/word/2010/wordprocessingInk" xmlns:wne="http://schemas.microsoft.com/office/word/2006/wordml" xmlns:wps="http://schemas.microsoft.com/office/word/2010/wordprocessingShape" mc:Ignorable="w14 w15 wp14">
-  <w:abstractNum w:abstractNumId="0">
+<w:numbering xmlns:wpc="http://schemas.microsoft.com/office/word/2010/wordprocessingCanvas" xmlns:cx="http://schemas.microsoft.com/office/drawing/2014/chartex" xmlns:cx1="http://schemas.microsoft.com/office/drawing/2015/9/8/chartex" xmlns:cx2="http://schemas.microsoft.com/office/drawing/2015/10/21/chartex" xmlns:cx3="http://schemas.microsoft.com/office/drawing/2016/5/9/chartex" xmlns:cx4="http://schemas.microsoft.com/office/drawing/2016/5/10/chartex" xmlns:cx5="http://schemas.microsoft.com/office/drawing/2016/5/11/chartex" xmlns:cx6="http://schemas.microsoft.com/office/drawing/2016/5/12/chartex" xmlns:cx7="http://schemas.microsoft.com/office/drawing/2016/5/13/chartex" xmlns:cx8="http://schemas.microsoft.com/office/drawing/2016/5/14/chartex" xmlns:mc="http://schemas.openxmlformats.org/markup-compatibility/2006" xmlns:aink="http://schemas.microsoft.com/office/drawing/2016/ink" xmlns:am3d="http://schemas.microsoft.com/office/drawing/2017/model3d" xmlns:o="urn:schemas-microsoft-com:office:office" xmlns:r="http://schemas.openxmlformats.org/officeDocument/2006/relationships" xmlns:m="http://schemas.openxmlformats.org/officeDocument/2006/math" xmlns:v="urn:schemas-microsoft-com:vml" xmlns:wp14="http://schemas.microsoft.com/office/word/2010/wordprocessingDrawing" xmlns:wp="http://schemas.openxmlformats.org/drawingml/2006/wordprocessingDrawing" xmlns:w10="urn:schemas-microsoft-com:office:word" xmlns:w="http://schemas.openxmlformats.org/wordprocessingml/2006/main" xmlns:w14="http://schemas.microsoft.com/office/word/2010/wordml" xmlns:w15="http://schemas.microsoft.com/office/word/2012/wordml" xmlns:w16cid="http://schemas.microsoft.com/office/word/2016/wordml/cid" xmlns:w16se="http://schemas.microsoft.com/office/word/2015/wordml/symex" xmlns:wpg="http://schemas.microsoft.com/office/word/2010/wordprocessingGroup" xmlns:wpi="http://schemas.microsoft.com/office/word/2010/wordprocessingInk" xmlns:wne="http://schemas.microsoft.com/office/word/2006/wordml" xmlns:wps="http://schemas.microsoft.com/office/word/2010/wordprocessingShape" mc:Ignorable="w14 w15 w16se w16cid wp14">
+  <w:abstractNum w:abstractNumId="0" w15:restartNumberingAfterBreak="0">
     <w:nsid w:val="FFFFFF88"/>
     <w:multiLevelType w:val="singleLevel"/>
     <w:tmpl w:val="930A86DE"/>
@@ -939,7 +960,7 @@
       </w:pPr>
     </w:lvl>
   </w:abstractNum>
-  <w:abstractNum w:abstractNumId="1">
+  <w:abstractNum w:abstractNumId="1" w15:restartNumberingAfterBreak="0">
     <w:nsid w:val="FFFFFF89"/>
     <w:multiLevelType w:val="singleLevel"/>
     <w:tmpl w:val="1682D62C"/>
@@ -959,7 +980,7 @@
       </w:rPr>
     </w:lvl>
   </w:abstractNum>
-  <w:abstractNum w:abstractNumId="2">
+  <w:abstractNum w:abstractNumId="2" w15:restartNumberingAfterBreak="0">
     <w:nsid w:val="20906CDF"/>
     <w:multiLevelType w:val="hybridMultilevel"/>
     <w:tmpl w:val="9E244A1C"/>
@@ -1076,7 +1097,7 @@
       </w:rPr>
     </w:lvl>
   </w:abstractNum>
-  <w:abstractNum w:abstractNumId="3">
+  <w:abstractNum w:abstractNumId="3" w15:restartNumberingAfterBreak="0">
     <w:nsid w:val="68AB4355"/>
     <w:multiLevelType w:val="hybridMultilevel"/>
     <w:tmpl w:val="0B203272"/>
@@ -1185,7 +1206,7 @@
 </file>
 
 <file path=word/styles.xml><?xml version="1.0" encoding="utf-8"?>
-<w:styles xmlns:mc="http://schemas.openxmlformats.org/markup-compatibility/2006" xmlns:r="http://schemas.openxmlformats.org/officeDocument/2006/relationships" xmlns:w="http://schemas.openxmlformats.org/wordprocessingml/2006/main" xmlns:w14="http://schemas.microsoft.com/office/word/2010/wordml" xmlns:w15="http://schemas.microsoft.com/office/word/2012/wordml" mc:Ignorable="w14 w15">
+<w:styles xmlns:mc="http://schemas.openxmlformats.org/markup-compatibility/2006" xmlns:r="http://schemas.openxmlformats.org/officeDocument/2006/relationships" xmlns:w="http://schemas.openxmlformats.org/wordprocessingml/2006/main" xmlns:w14="http://schemas.microsoft.com/office/word/2010/wordml" xmlns:w15="http://schemas.microsoft.com/office/word/2012/wordml" xmlns:w16cid="http://schemas.microsoft.com/office/word/2016/wordml/cid" xmlns:w16se="http://schemas.microsoft.com/office/word/2015/wordml/symex" mc:Ignorable="w14 w15 w16se w16cid">
   <w:docDefaults>
     <w:rPrDefault>
       <w:rPr>
@@ -1202,7 +1223,7 @@
       </w:pPr>
     </w:pPrDefault>
   </w:docDefaults>
-  <w:latentStyles w:defLockedState="0" w:defUIPriority="99" w:defSemiHidden="0" w:defUnhideWhenUsed="0" w:defQFormat="0" w:count="382">
+  <w:latentStyles w:defLockedState="0" w:defUIPriority="99" w:defSemiHidden="0" w:defUnhideWhenUsed="0" w:defQFormat="0" w:count="375">
     <w:lsdException w:name="Normal" w:uiPriority="0" w:qFormat="1"/>
     <w:lsdException w:name="heading 1" w:uiPriority="9" w:qFormat="1"/>
     <w:lsdException w:name="heading 2" w:semiHidden="1" w:uiPriority="9" w:unhideWhenUsed="1" w:qFormat="1"/>

</xml_diff>